<commit_message>
Notebooks 7-9 & a few other changes
</commit_message>
<xml_diff>
--- a/Notebook 1 - Node.js Initialization.docx
+++ b/Notebook 1 - Node.js Initialization.docx
@@ -331,7 +331,7 @@
         <w:rPr>
           <w:rtl w:val="0"/>
         </w:rPr>
-        <w:t xml:space="preserve">cd [file path]</w:t>
+        <w:t xml:space="preserve">cd [[file path]]</w:t>
       </w:r>
     </w:p>
     <w:p>
@@ -343,7 +343,7 @@
           <w:rtl w:val="0"/>
         </w:rPr>
         <w:tab/>
-        <w:t xml:space="preserve">Note: In these tutorials, square brackets indicate placeholders.</w:t>
+        <w:t xml:space="preserve">Note: In these tutorials, double square brackets indicate placeholders.</w:t>
       </w:r>
     </w:p>
     <w:p>
@@ -611,7 +611,7 @@
         <w:rPr>
           <w:rtl w:val="0"/>
         </w:rPr>
-        <w:t xml:space="preserve">node [file name].js</w:t>
+        <w:t xml:space="preserve">node [[file name]].js</w:t>
       </w:r>
     </w:p>
     <w:sectPr>

</xml_diff>